<commit_message>
Phase1 document, mohandes part, SDD, edition 1
</commit_message>
<xml_diff>
--- a/document_phase1_mohandes.docx
+++ b/document_phase1_mohandes.docx
@@ -228,6 +228,30 @@
       </w:pPr>
       <w:r>
         <w:rPr>
+          <w:b w:val="false"/>
+          <w:b w:val="false"/>
+          <w:bCs w:val="false"/>
+          <w:rtl w:val="true"/>
+        </w:rPr>
+        <w:t>در کنار این ها سرعت، استفاده از منابع و امنیت هم در نظر گرفته می شود</w:t>
+      </w:r>
+      <w:r>
+        <w:rPr>
+          <w:b w:val="false"/>
+          <w:bCs w:val="false"/>
+          <w:rtl w:val="true"/>
+        </w:rPr>
+        <w:t>.</w:t>
+      </w:r>
+    </w:p>
+    <w:p>
+      <w:pPr>
+        <w:pStyle w:val="style0"/>
+        <w:bidi/>
+        <w:jc w:val="right"/>
+      </w:pPr>
+      <w:r>
+        <w:rPr>
           <w:b/>
           <w:b/>
           <w:bCs/>
@@ -315,6 +339,71 @@
           <w:rtl w:val="true"/>
         </w:rPr>
         <w:t>همچنین امنیت سیستم و هنگ نکردن و باگی نبودن آن مورد توجه است</w:t>
+      </w:r>
+      <w:r>
+        <w:rPr>
+          <w:b w:val="false"/>
+          <w:bCs w:val="false"/>
+          <w:rtl w:val="true"/>
+        </w:rPr>
+        <w:t>.</w:t>
+      </w:r>
+    </w:p>
+    <w:p>
+      <w:pPr>
+        <w:pStyle w:val="style0"/>
+        <w:bidi/>
+        <w:jc w:val="right"/>
+      </w:pPr>
+      <w:r>
+        <w:rPr>
+          <w:b w:val="false"/>
+          <w:b w:val="false"/>
+          <w:bCs w:val="false"/>
+          <w:rtl w:val="true"/>
+        </w:rPr>
+        <w:t>استفاده از رنگ های شاد در طراحی گرافیکی بازی باید در نظر گرفته شود تا بازی از حالت جدی خارج شود</w:t>
+      </w:r>
+      <w:r>
+        <w:rPr>
+          <w:b w:val="false"/>
+          <w:bCs w:val="false"/>
+          <w:rtl w:val="true"/>
+        </w:rPr>
+        <w:t xml:space="preserve">. </w:t>
+      </w:r>
+      <w:r>
+        <w:rPr>
+          <w:b w:val="false"/>
+          <w:b w:val="false"/>
+          <w:bCs w:val="false"/>
+          <w:rtl w:val="true"/>
+        </w:rPr>
+        <w:t>بازی باید در محیطی شاد و جذاب انجام شود</w:t>
+      </w:r>
+      <w:r>
+        <w:rPr>
+          <w:b w:val="false"/>
+          <w:bCs w:val="false"/>
+          <w:rtl w:val="true"/>
+        </w:rPr>
+        <w:t>.</w:t>
+      </w:r>
+    </w:p>
+    <w:p>
+      <w:pPr>
+        <w:pStyle w:val="style0"/>
+        <w:bidi/>
+        <w:jc w:val="right"/>
+      </w:pPr>
+      <w:r>
+        <w:rPr>
+          <w:b w:val="false"/>
+          <w:b w:val="false"/>
+          <w:bCs w:val="false"/>
+          <w:rtl w:val="true"/>
+        </w:rPr>
+        <w:t>سادگی کار با لوگوهای مناسب برای دگمه ها در نظر گرفته می شود</w:t>
       </w:r>
       <w:r>
         <w:rPr>
@@ -488,6 +577,7 @@
       <w:pgNumType w:fmt="decimal"/>
       <w:formProt w:val="false"/>
       <w:textDirection w:val="lrTb"/>
+      <w:docGrid w:charSpace="0" w:linePitch="240" w:type="default"/>
     </w:sectPr>
   </w:body>
 </w:document>
@@ -507,7 +597,7 @@
     </w:pPr>
     <w:rPr>
       <w:rFonts w:ascii="Liberation Serif" w:cs="DejaVu Sans" w:eastAsia="Droid Sans" w:hAnsi="Liberation Serif"/>
-      <w:color w:val="auto"/>
+      <w:color w:val="00000A"/>
       <w:sz w:val="24"/>
       <w:szCs w:val="24"/>
       <w:lang w:bidi="hi-IN" w:eastAsia="zh-CN" w:val="en-US"/>

</xml_diff>